<commit_message>
Update Vision Document - 2F3K.docx
</commit_message>
<xml_diff>
--- a/Vision Document - 2F3K.docx
+++ b/Vision Document - 2F3K.docx
@@ -10,6 +10,7 @@
           <w:docPartUnique/>
         </w:docPartObj>
       </w:sdtPr>
+      <w:sdtEndPr/>
       <w:sdtContent>
         <w:p/>
         <w:p>
@@ -108,6 +109,7 @@
                                     <w:dataBinding w:prefixMappings="xmlns:ns0='http://purl.org/dc/elements/1.1/' xmlns:ns1='http://schemas.openxmlformats.org/package/2006/metadata/core-properties' " w:xpath="/ns1:coreProperties[1]/ns0:title[1]" w:storeItemID="{6C3C8BC8-F283-45AE-878A-BAB7291924A1}"/>
                                     <w:text/>
                                   </w:sdtPr>
+                                  <w:sdtEndPr/>
                                   <w:sdtContent>
                                     <w:r>
                                       <w:rPr>
@@ -134,6 +136,7 @@
                                   <w:dataBinding w:prefixMappings="xmlns:ns0='http://purl.org/dc/elements/1.1/' xmlns:ns1='http://schemas.openxmlformats.org/package/2006/metadata/core-properties' " w:xpath="/ns1:coreProperties[1]/ns0:subject[1]" w:storeItemID="{6C3C8BC8-F283-45AE-878A-BAB7291924A1}"/>
                                   <w:text/>
                                 </w:sdtPr>
+                                <w:sdtEndPr/>
                                 <w:sdtContent>
                                   <w:p>
                                     <w:pPr>
@@ -172,6 +175,7 @@
                                   <w:dataBinding w:prefixMappings="xmlns:ns0='http://purl.org/dc/elements/1.1/' xmlns:ns1='http://schemas.openxmlformats.org/package/2006/metadata/core-properties' " w:xpath="/ns1:coreProperties[1]/ns0:creator[1]" w:storeItemID="{6C3C8BC8-F283-45AE-878A-BAB7291924A1}"/>
                                   <w:text/>
                                 </w:sdtPr>
+                                <w:sdtEndPr/>
                                 <w:sdtContent>
                                   <w:p>
                                     <w:pPr>
@@ -429,6 +433,7 @@
                                     <w:calendar w:val="gregorian"/>
                                   </w:date>
                                 </w:sdtPr>
+                                <w:sdtEndPr/>
                                 <w:sdtContent>
                                   <w:p>
                                     <w:pPr>
@@ -585,7 +590,7 @@
         </w:tc>
         <w:tc>
           <w:tcPr>
-            <w:tcW w:w="3665" w:type="dxa"/>
+            <w:tcW w:w="3664" w:type="dxa"/>
           </w:tcPr>
           <w:p>
             <w:pPr>
@@ -598,7 +603,7 @@
         </w:tc>
         <w:tc>
           <w:tcPr>
-            <w:tcW w:w="2338" w:type="dxa"/>
+            <w:tcW w:w="2337" w:type="dxa"/>
           </w:tcPr>
           <w:p>
             <w:pPr>
@@ -646,7 +651,7 @@
         </w:tc>
         <w:tc>
           <w:tcPr>
-            <w:tcW w:w="3665" w:type="dxa"/>
+            <w:tcW w:w="3664" w:type="dxa"/>
           </w:tcPr>
           <w:p>
             <w:pPr>
@@ -659,7 +664,7 @@
         </w:tc>
         <w:tc>
           <w:tcPr>
-            <w:tcW w:w="2338" w:type="dxa"/>
+            <w:tcW w:w="2337" w:type="dxa"/>
           </w:tcPr>
           <w:p>
             <w:pPr>
@@ -677,7 +682,23 @@
             <w:cnfStyle w:val="001000000000" w:firstRow="0" w:lastRow="0" w:firstColumn="1" w:lastColumn="0" w:oddVBand="0" w:evenVBand="0" w:oddHBand="0" w:evenHBand="0" w:firstRowFirstColumn="0" w:firstRowLastColumn="0" w:lastRowFirstColumn="0" w:lastRowLastColumn="0"/>
             <w:tcW w:w="1710" w:type="dxa"/>
           </w:tcPr>
-          <w:p/>
+          <w:p>
+            <w:r>
+              <w:t>April 1</w:t>
+            </w:r>
+            <w:r>
+              <w:t>0</w:t>
+            </w:r>
+            <w:r>
+              <w:rPr>
+                <w:vertAlign w:val="superscript"/>
+              </w:rPr>
+              <w:t>th</w:t>
+            </w:r>
+            <w:r>
+              <w:t>, 2020</w:t>
+            </w:r>
+          </w:p>
         </w:tc>
         <w:tc>
           <w:tcPr>
@@ -687,26 +708,242 @@
             <w:pPr>
               <w:cnfStyle w:val="000000000000" w:firstRow="0" w:lastRow="0" w:firstColumn="0" w:lastColumn="0" w:oddVBand="0" w:evenVBand="0" w:oddHBand="0" w:evenHBand="0" w:firstRowFirstColumn="0" w:firstRowLastColumn="0" w:lastRowFirstColumn="0" w:lastRowLastColumn="0"/>
             </w:pPr>
+            <w:r>
+              <w:t>1.1</w:t>
+            </w:r>
           </w:p>
         </w:tc>
         <w:tc>
           <w:tcPr>
-            <w:tcW w:w="3665" w:type="dxa"/>
+            <w:tcW w:w="3664" w:type="dxa"/>
           </w:tcPr>
           <w:p>
             <w:pPr>
               <w:cnfStyle w:val="000000000000" w:firstRow="0" w:lastRow="0" w:firstColumn="0" w:lastColumn="0" w:oddVBand="0" w:evenVBand="0" w:oddHBand="0" w:evenHBand="0" w:firstRowFirstColumn="0" w:firstRowLastColumn="0" w:lastRowFirstColumn="0" w:lastRowLastColumn="0"/>
             </w:pPr>
+            <w:r>
+              <w:t xml:space="preserve">Replaced Location with </w:t>
+            </w:r>
+            <w:proofErr w:type="spellStart"/>
+            <w:r>
+              <w:t>KeepScreenAwake</w:t>
+            </w:r>
+            <w:proofErr w:type="spellEnd"/>
+            <w:r>
+              <w:t xml:space="preserve"> and </w:t>
+            </w:r>
+            <w:proofErr w:type="spellStart"/>
+            <w:r>
+              <w:t>CircleButton</w:t>
+            </w:r>
+            <w:proofErr w:type="spellEnd"/>
           </w:p>
         </w:tc>
         <w:tc>
           <w:tcPr>
-            <w:tcW w:w="2338" w:type="dxa"/>
+            <w:tcW w:w="2337" w:type="dxa"/>
           </w:tcPr>
           <w:p>
             <w:pPr>
               <w:cnfStyle w:val="000000000000" w:firstRow="0" w:lastRow="0" w:firstColumn="0" w:lastColumn="0" w:oddVBand="0" w:evenVBand="0" w:oddHBand="0" w:evenHBand="0" w:firstRowFirstColumn="0" w:firstRowLastColumn="0" w:lastRowFirstColumn="0" w:lastRowLastColumn="0"/>
             </w:pPr>
+            <w:r>
+              <w:t>RF, BF</w:t>
+            </w:r>
+          </w:p>
+        </w:tc>
+      </w:tr>
+      <w:tr>
+        <w:tc>
+          <w:tcPr>
+            <w:cnfStyle w:val="001000000000" w:firstRow="0" w:lastRow="0" w:firstColumn="1" w:lastColumn="0" w:oddVBand="0" w:evenVBand="0" w:oddHBand="0" w:evenHBand="0" w:firstRowFirstColumn="0" w:firstRowLastColumn="0" w:lastRowFirstColumn="0" w:lastRowLastColumn="0"/>
+            <w:tcW w:w="1710" w:type="dxa"/>
+          </w:tcPr>
+          <w:p>
+            <w:r>
+              <w:t>April 16</w:t>
+            </w:r>
+            <w:proofErr w:type="gramStart"/>
+            <w:r>
+              <w:rPr>
+                <w:vertAlign w:val="superscript"/>
+              </w:rPr>
+              <w:t>th</w:t>
+            </w:r>
+            <w:r>
+              <w:rPr>
+                <w:vertAlign w:val="superscript"/>
+              </w:rPr>
+              <w:t xml:space="preserve"> </w:t>
+            </w:r>
+            <w:r>
+              <w:t>,</w:t>
+            </w:r>
+            <w:proofErr w:type="gramEnd"/>
+            <w:r>
+              <w:t xml:space="preserve"> 2020</w:t>
+            </w:r>
+          </w:p>
+        </w:tc>
+        <w:tc>
+          <w:tcPr>
+            <w:tcW w:w="1639" w:type="dxa"/>
+          </w:tcPr>
+          <w:p>
+            <w:pPr>
+              <w:cnfStyle w:val="000000000000" w:firstRow="0" w:lastRow="0" w:firstColumn="0" w:lastColumn="0" w:oddVBand="0" w:evenVBand="0" w:oddHBand="0" w:evenHBand="0" w:firstRowFirstColumn="0" w:firstRowLastColumn="0" w:lastRowFirstColumn="0" w:lastRowLastColumn="0"/>
+            </w:pPr>
+            <w:r>
+              <w:t>1.1</w:t>
+            </w:r>
+          </w:p>
+        </w:tc>
+        <w:tc>
+          <w:tcPr>
+            <w:tcW w:w="3664" w:type="dxa"/>
+          </w:tcPr>
+          <w:p>
+            <w:pPr>
+              <w:cnfStyle w:val="000000000000" w:firstRow="0" w:lastRow="0" w:firstColumn="0" w:lastColumn="0" w:oddVBand="0" w:evenVBand="0" w:oddHBand="0" w:evenHBand="0" w:firstRowFirstColumn="0" w:firstRowLastColumn="0" w:lastRowFirstColumn="0" w:lastRowLastColumn="0"/>
+            </w:pPr>
+            <w:r>
+              <w:t>Setup Firebase Auth and Realtime DB</w:t>
+            </w:r>
+          </w:p>
+        </w:tc>
+        <w:tc>
+          <w:tcPr>
+            <w:tcW w:w="2337" w:type="dxa"/>
+          </w:tcPr>
+          <w:p>
+            <w:pPr>
+              <w:cnfStyle w:val="000000000000" w:firstRow="0" w:lastRow="0" w:firstColumn="0" w:lastColumn="0" w:oddVBand="0" w:evenVBand="0" w:oddHBand="0" w:evenHBand="0" w:firstRowFirstColumn="0" w:firstRowLastColumn="0" w:lastRowFirstColumn="0" w:lastRowLastColumn="0"/>
+            </w:pPr>
+            <w:r>
+              <w:t>CK</w:t>
+            </w:r>
+          </w:p>
+        </w:tc>
+      </w:tr>
+      <w:tr>
+        <w:tc>
+          <w:tcPr>
+            <w:cnfStyle w:val="001000000000" w:firstRow="0" w:lastRow="0" w:firstColumn="1" w:lastColumn="0" w:oddVBand="0" w:evenVBand="0" w:oddHBand="0" w:evenHBand="0" w:firstRowFirstColumn="0" w:firstRowLastColumn="0" w:lastRowFirstColumn="0" w:lastRowLastColumn="0"/>
+            <w:tcW w:w="1710" w:type="dxa"/>
+          </w:tcPr>
+          <w:p>
+            <w:r>
+              <w:t>April 17</w:t>
+            </w:r>
+            <w:r>
+              <w:rPr>
+                <w:vertAlign w:val="superscript"/>
+              </w:rPr>
+              <w:t>th</w:t>
+            </w:r>
+            <w:r>
+              <w:t>, 2020</w:t>
+            </w:r>
+          </w:p>
+        </w:tc>
+        <w:tc>
+          <w:tcPr>
+            <w:tcW w:w="1639" w:type="dxa"/>
+          </w:tcPr>
+          <w:p>
+            <w:pPr>
+              <w:cnfStyle w:val="000000000000" w:firstRow="0" w:lastRow="0" w:firstColumn="0" w:lastColumn="0" w:oddVBand="0" w:evenVBand="0" w:oddHBand="0" w:evenHBand="0" w:firstRowFirstColumn="0" w:firstRowLastColumn="0" w:lastRowFirstColumn="0" w:lastRowLastColumn="0"/>
+            </w:pPr>
+            <w:r>
+              <w:t>1.1</w:t>
+            </w:r>
+          </w:p>
+        </w:tc>
+        <w:tc>
+          <w:tcPr>
+            <w:tcW w:w="3664" w:type="dxa"/>
+          </w:tcPr>
+          <w:p>
+            <w:pPr>
+              <w:cnfStyle w:val="000000000000" w:firstRow="0" w:lastRow="0" w:firstColumn="0" w:lastColumn="0" w:oddVBand="0" w:evenVBand="0" w:oddHBand="0" w:evenHBand="0" w:firstRowFirstColumn="0" w:firstRowLastColumn="0" w:lastRowFirstColumn="0" w:lastRowLastColumn="0"/>
+            </w:pPr>
+            <w:r>
+              <w:t>Added List functionality</w:t>
+            </w:r>
+          </w:p>
+        </w:tc>
+        <w:tc>
+          <w:tcPr>
+            <w:tcW w:w="2337" w:type="dxa"/>
+          </w:tcPr>
+          <w:p>
+            <w:pPr>
+              <w:cnfStyle w:val="000000000000" w:firstRow="0" w:lastRow="0" w:firstColumn="0" w:lastColumn="0" w:oddVBand="0" w:evenVBand="0" w:oddHBand="0" w:evenHBand="0" w:firstRowFirstColumn="0" w:firstRowLastColumn="0" w:lastRowFirstColumn="0" w:lastRowLastColumn="0"/>
+            </w:pPr>
+            <w:r>
+              <w:t>TK</w:t>
+            </w:r>
+          </w:p>
+        </w:tc>
+      </w:tr>
+      <w:tr>
+        <w:tc>
+          <w:tcPr>
+            <w:cnfStyle w:val="001000000000" w:firstRow="0" w:lastRow="0" w:firstColumn="1" w:lastColumn="0" w:oddVBand="0" w:evenVBand="0" w:oddHBand="0" w:evenHBand="0" w:firstRowFirstColumn="0" w:firstRowLastColumn="0" w:lastRowFirstColumn="0" w:lastRowLastColumn="0"/>
+            <w:tcW w:w="1710" w:type="dxa"/>
+          </w:tcPr>
+          <w:p>
+            <w:r>
+              <w:t>April 19</w:t>
+            </w:r>
+            <w:r>
+              <w:rPr>
+                <w:vertAlign w:val="superscript"/>
+              </w:rPr>
+              <w:t>th</w:t>
+            </w:r>
+            <w:r>
+              <w:t>, 2020</w:t>
+            </w:r>
+          </w:p>
+        </w:tc>
+        <w:tc>
+          <w:tcPr>
+            <w:tcW w:w="1639" w:type="dxa"/>
+          </w:tcPr>
+          <w:p>
+            <w:pPr>
+              <w:cnfStyle w:val="000000000000" w:firstRow="0" w:lastRow="0" w:firstColumn="0" w:lastColumn="0" w:oddVBand="0" w:evenVBand="0" w:oddHBand="0" w:evenHBand="0" w:firstRowFirstColumn="0" w:firstRowLastColumn="0" w:lastRowFirstColumn="0" w:lastRowLastColumn="0"/>
+            </w:pPr>
+            <w:r>
+              <w:t>2.0</w:t>
+            </w:r>
+          </w:p>
+        </w:tc>
+        <w:tc>
+          <w:tcPr>
+            <w:tcW w:w="3664" w:type="dxa"/>
+          </w:tcPr>
+          <w:p>
+            <w:pPr>
+              <w:cnfStyle w:val="000000000000" w:firstRow="0" w:lastRow="0" w:firstColumn="0" w:lastColumn="0" w:oddVBand="0" w:evenVBand="0" w:oddHBand="0" w:evenHBand="0" w:firstRowFirstColumn="0" w:firstRowLastColumn="0" w:lastRowFirstColumn="0" w:lastRowLastColumn="0"/>
+            </w:pPr>
+            <w:r>
+              <w:t>Worked together on a Discord call to match and combine our components</w:t>
+            </w:r>
+          </w:p>
+        </w:tc>
+        <w:tc>
+          <w:tcPr>
+            <w:tcW w:w="2337" w:type="dxa"/>
+          </w:tcPr>
+          <w:p>
+            <w:pPr>
+              <w:cnfStyle w:val="000000000000" w:firstRow="0" w:lastRow="0" w:firstColumn="0" w:lastColumn="0" w:oddVBand="0" w:evenVBand="0" w:oddHBand="0" w:evenHBand="0" w:firstRowFirstColumn="0" w:firstRowLastColumn="0" w:lastRowFirstColumn="0" w:lastRowLastColumn="0"/>
+            </w:pPr>
+            <w:r>
+              <w:t>CK, RF, BF, LK, TK</w:t>
+            </w:r>
           </w:p>
         </w:tc>
       </w:tr>
@@ -719,6 +956,12 @@
     </w:p>
     <w:sdt>
       <w:sdtPr>
+        <w:rPr>
+          <w:rFonts w:asciiTheme="minorHAnsi" w:eastAsiaTheme="minorHAnsi" w:hAnsiTheme="minorHAnsi" w:cstheme="minorBidi"/>
+          <w:color w:val="auto"/>
+          <w:sz w:val="22"/>
+          <w:szCs w:val="22"/>
+        </w:rPr>
         <w:id w:val="336507974"/>
         <w:docPartObj>
           <w:docPartGallery w:val="Table of Contents"/>
@@ -727,13 +970,9 @@
       </w:sdtPr>
       <w:sdtEndPr>
         <w:rPr>
-          <w:rFonts w:asciiTheme="minorHAnsi" w:eastAsiaTheme="minorHAnsi" w:hAnsiTheme="minorHAnsi" w:cstheme="minorBidi"/>
           <w:b/>
           <w:bCs/>
           <w:noProof/>
-          <w:color w:val="auto"/>
-          <w:sz w:val="22"/>
-          <w:szCs w:val="22"/>
         </w:rPr>
       </w:sdtEndPr>
       <w:sdtContent>
@@ -1555,15 +1794,7 @@
     </w:p>
     <w:p>
       <w:r>
-        <w:t xml:space="preserve">Boomers with poor memory who need location and date data </w:t>
-      </w:r>
-      <w:proofErr w:type="gramStart"/>
-      <w:r>
-        <w:t>at a glance</w:t>
-      </w:r>
-      <w:proofErr w:type="gramEnd"/>
-      <w:r>
-        <w:t>, as well as Karen’s contact information.</w:t>
+        <w:t>Boomers with poor memory who need location and date data at a glance, as well as Karen’s contact information.</w:t>
       </w:r>
     </w:p>
     <w:p>
@@ -1925,7 +2156,12 @@
         </w:numPr>
       </w:pPr>
       <w:r>
-        <w:t>App is original and styled.</w:t>
+        <w:t>App is original and s</w:t>
+      </w:r>
+      <w:bookmarkStart w:id="10" w:name="_GoBack"/>
+      <w:bookmarkEnd w:id="10"/>
+      <w:r>
+        <w:t>tyled.</w:t>
       </w:r>
     </w:p>
     <w:sectPr>
@@ -2333,7 +2569,7 @@
       </w:pPr>
     </w:pPrDefault>
   </w:docDefaults>
-  <w:latentStyles w:defLockedState="0" w:defUIPriority="99" w:defSemiHidden="0" w:defUnhideWhenUsed="0" w:defQFormat="0" w:count="376">
+  <w:latentStyles w:defLockedState="0" w:defUIPriority="99" w:defSemiHidden="0" w:defUnhideWhenUsed="0" w:defQFormat="0" w:count="377">
     <w:lsdException w:name="Normal" w:uiPriority="0" w:qFormat="1"/>
     <w:lsdException w:name="heading 1" w:uiPriority="9" w:qFormat="1"/>
     <w:lsdException w:name="heading 2" w:semiHidden="1" w:uiPriority="9" w:unhideWhenUsed="1" w:qFormat="1"/>
@@ -2439,7 +2675,6 @@
     <w:lsdException w:name="HTML Sample" w:semiHidden="1" w:unhideWhenUsed="1"/>
     <w:lsdException w:name="HTML Typewriter" w:semiHidden="1" w:unhideWhenUsed="1"/>
     <w:lsdException w:name="HTML Variable" w:semiHidden="1" w:unhideWhenUsed="1"/>
-    <w:lsdException w:name="Normal Table" w:semiHidden="1" w:unhideWhenUsed="1"/>
     <w:lsdException w:name="annotation subject" w:semiHidden="1" w:unhideWhenUsed="1"/>
     <w:lsdException w:name="No List" w:semiHidden="1" w:unhideWhenUsed="1"/>
     <w:lsdException w:name="Outline List 1" w:semiHidden="1" w:unhideWhenUsed="1"/>
@@ -2486,10 +2721,8 @@
     <w:lsdException w:name="Table Subtle 2" w:semiHidden="1" w:unhideWhenUsed="1"/>
     <w:lsdException w:name="Table Web 1" w:semiHidden="1" w:unhideWhenUsed="1"/>
     <w:lsdException w:name="Table Web 2" w:semiHidden="1" w:unhideWhenUsed="1"/>
-    <w:lsdException w:name="Table Web 3" w:semiHidden="1" w:unhideWhenUsed="1"/>
     <w:lsdException w:name="Balloon Text" w:semiHidden="1" w:unhideWhenUsed="1"/>
     <w:lsdException w:name="Table Grid" w:uiPriority="39"/>
-    <w:lsdException w:name="Table Theme" w:semiHidden="1" w:unhideWhenUsed="1"/>
     <w:lsdException w:name="Placeholder Text" w:semiHidden="1"/>
     <w:lsdException w:name="No Spacing" w:uiPriority="1" w:qFormat="1"/>
     <w:lsdException w:name="Light Shading" w:uiPriority="60"/>
@@ -2710,6 +2943,7 @@
     <w:lsdException w:name="Hashtag" w:semiHidden="1" w:unhideWhenUsed="1"/>
     <w:lsdException w:name="Unresolved Mention" w:semiHidden="1" w:unhideWhenUsed="1"/>
     <w:lsdException w:name="Smart Link" w:semiHidden="1" w:unhideWhenUsed="1"/>
+    <w:lsdException w:name="Smart Link Error" w:semiHidden="1" w:unhideWhenUsed="1"/>
   </w:latentStyles>
   <w:style w:type="paragraph" w:default="1" w:styleId="Normal">
     <w:name w:val="Normal"/>
@@ -3622,7 +3856,7 @@
 </file>
 
 <file path=customXml/itemProps2.xml><?xml version="1.0" encoding="utf-8"?>
-<ds:datastoreItem xmlns:ds="http://schemas.openxmlformats.org/officeDocument/2006/customXml" ds:itemID="{0A5B25B4-F9FB-4365-96C6-51288E1FB070}">
+<ds:datastoreItem xmlns:ds="http://schemas.openxmlformats.org/officeDocument/2006/customXml" ds:itemID="{5B6879E9-6159-4215-9284-7F314D023B5D}">
   <ds:schemaRefs>
     <ds:schemaRef ds:uri="http://schemas.openxmlformats.org/officeDocument/2006/bibliography"/>
   </ds:schemaRefs>

</xml_diff>